<commit_message>
melhora no node IF
</commit_message>
<xml_diff>
--- a/Roteiros/roteiro06.docx
+++ b/Roteiros/roteiro06.docx
@@ -442,6 +442,7 @@
       </w:pPr>
       <w:r>
         <w:rPr>
+          <w:noProof/>
           <w:lang w:val="pt-BR"/>
         </w:rPr>
         <w:drawing>
@@ -503,19 +504,18 @@
           <w:lang w:val="pt-BR"/>
         </w:rPr>
         <w:lastRenderedPageBreak/>
-        <w:t xml:space="preserve">Liste e explique como serão os novos elementos da AST (valor, quantos filhos, qual a </w:t>
-      </w:r>
-      <w:proofErr w:type="gramStart"/>
-      <w:r>
+        <w:t>Liste e explique como serão os novos elementos da AST (valor, quantos filhos, qual a ação, etc).</w:t>
+      </w:r>
+    </w:p>
+    <w:p>
+      <w:pPr>
         <w:rPr>
           <w:rFonts w:ascii="LMRoman10-Regular-Identity-H" w:hAnsi="LMRoman10-Regular-Identity-H" w:cs="LMRoman10-Regular-Identity-H"/>
           <w:sz w:val="20"/>
           <w:szCs w:val="20"/>
           <w:lang w:val="pt-BR"/>
         </w:rPr>
-        <w:t xml:space="preserve">ação, </w:t>
-      </w:r>
-      <w:proofErr w:type="spellStart"/>
+      </w:pPr>
       <w:r>
         <w:rPr>
           <w:rFonts w:ascii="LMRoman10-Regular-Identity-H" w:hAnsi="LMRoman10-Regular-Identity-H" w:cs="LMRoman10-Regular-Identity-H"/>
@@ -523,40 +523,38 @@
           <w:szCs w:val="20"/>
           <w:lang w:val="pt-BR"/>
         </w:rPr>
-        <w:t>etc</w:t>
-      </w:r>
-      <w:proofErr w:type="spellEnd"/>
-      <w:proofErr w:type="gramEnd"/>
-      <w:r>
+        <w:t>LogicalOp: classe que extende node. Semelhante ao BinOp, porém para operações lógicas: &gt;, &lt;, ==, || (or), &amp;&amp; (and).</w:t>
+      </w:r>
+    </w:p>
+    <w:p>
+      <w:pPr>
         <w:rPr>
           <w:rFonts w:ascii="LMRoman10-Regular-Identity-H" w:hAnsi="LMRoman10-Regular-Identity-H" w:cs="LMRoman10-Regular-Identity-H"/>
           <w:sz w:val="20"/>
           <w:szCs w:val="20"/>
           <w:lang w:val="pt-BR"/>
         </w:rPr>
-        <w:t>).</w:t>
-      </w:r>
-    </w:p>
-    <w:p>
-      <w:pPr>
+      </w:pPr>
+      <w:r>
         <w:rPr>
           <w:rFonts w:ascii="LMRoman10-Regular-Identity-H" w:hAnsi="LMRoman10-Regular-Identity-H" w:cs="LMRoman10-Regular-Identity-H"/>
           <w:sz w:val="20"/>
           <w:szCs w:val="20"/>
           <w:lang w:val="pt-BR"/>
         </w:rPr>
-      </w:pPr>
-      <w:proofErr w:type="spellStart"/>
-      <w:r>
+        <w:tab/>
+        <w:t>- value: a operação</w:t>
+      </w:r>
+    </w:p>
+    <w:p>
+      <w:pPr>
         <w:rPr>
           <w:rFonts w:ascii="LMRoman10-Regular-Identity-H" w:hAnsi="LMRoman10-Regular-Identity-H" w:cs="LMRoman10-Regular-Identity-H"/>
           <w:sz w:val="20"/>
           <w:szCs w:val="20"/>
           <w:lang w:val="pt-BR"/>
         </w:rPr>
-        <w:t>LogicalOp</w:t>
-      </w:r>
-      <w:proofErr w:type="spellEnd"/>
+      </w:pPr>
       <w:r>
         <w:rPr>
           <w:rFonts w:ascii="LMRoman10-Regular-Identity-H" w:hAnsi="LMRoman10-Regular-Identity-H" w:cs="LMRoman10-Regular-Identity-H"/>
@@ -564,9 +562,8 @@
           <w:szCs w:val="20"/>
           <w:lang w:val="pt-BR"/>
         </w:rPr>
-        <w:t xml:space="preserve">: classe que </w:t>
-      </w:r>
-      <w:proofErr w:type="spellStart"/>
+        <w:tab/>
+      </w:r>
       <w:r>
         <w:rPr>
           <w:rFonts w:ascii="LMRoman10-Regular-Identity-H" w:hAnsi="LMRoman10-Regular-Identity-H" w:cs="LMRoman10-Regular-Identity-H"/>
@@ -574,9 +571,8 @@
           <w:szCs w:val="20"/>
           <w:lang w:val="pt-BR"/>
         </w:rPr>
-        <w:t>extende</w:t>
-      </w:r>
-      <w:proofErr w:type="spellEnd"/>
+        <w:t xml:space="preserve">- child: 2 filhos </w:t>
+      </w:r>
       <w:r>
         <w:rPr>
           <w:rFonts w:ascii="LMRoman10-Regular-Identity-H" w:hAnsi="LMRoman10-Regular-Identity-H" w:cs="LMRoman10-Regular-Identity-H"/>
@@ -584,9 +580,8 @@
           <w:szCs w:val="20"/>
           <w:lang w:val="pt-BR"/>
         </w:rPr>
-        <w:t xml:space="preserve"> node. Semelhante ao </w:t>
-      </w:r>
-      <w:proofErr w:type="spellStart"/>
+        <w:sym w:font="Wingdings" w:char="F0E8"/>
+      </w:r>
       <w:r>
         <w:rPr>
           <w:rFonts w:ascii="LMRoman10-Regular-Identity-H" w:hAnsi="LMRoman10-Regular-Identity-H" w:cs="LMRoman10-Regular-Identity-H"/>
@@ -594,19 +589,18 @@
           <w:szCs w:val="20"/>
           <w:lang w:val="pt-BR"/>
         </w:rPr>
-        <w:t>BinOp</w:t>
-      </w:r>
-      <w:proofErr w:type="spellEnd"/>
-      <w:r>
+        <w:t xml:space="preserve"> child1 &lt;operação&gt; child2</w:t>
+      </w:r>
+    </w:p>
+    <w:p>
+      <w:pPr>
         <w:rPr>
           <w:rFonts w:ascii="LMRoman10-Regular-Identity-H" w:hAnsi="LMRoman10-Regular-Identity-H" w:cs="LMRoman10-Regular-Identity-H"/>
           <w:sz w:val="20"/>
           <w:szCs w:val="20"/>
           <w:lang w:val="pt-BR"/>
         </w:rPr>
-        <w:t>, porém para operações lógicas: &gt;, &lt;, ==, || (</w:t>
-      </w:r>
-      <w:proofErr w:type="spellStart"/>
+      </w:pPr>
       <w:r>
         <w:rPr>
           <w:rFonts w:ascii="LMRoman10-Regular-Identity-H" w:hAnsi="LMRoman10-Regular-Identity-H" w:cs="LMRoman10-Regular-Identity-H"/>
@@ -614,9 +608,8 @@
           <w:szCs w:val="20"/>
           <w:lang w:val="pt-BR"/>
         </w:rPr>
-        <w:t>or</w:t>
-      </w:r>
-      <w:proofErr w:type="spellEnd"/>
+        <w:t>UnOp: foi atualizado para a</w:t>
+      </w:r>
       <w:r>
         <w:rPr>
           <w:rFonts w:ascii="LMRoman10-Regular-Identity-H" w:hAnsi="LMRoman10-Regular-Identity-H" w:cs="LMRoman10-Regular-Identity-H"/>
@@ -624,19 +617,18 @@
           <w:szCs w:val="20"/>
           <w:lang w:val="pt-BR"/>
         </w:rPr>
-        <w:t>), &amp;&amp; (</w:t>
-      </w:r>
-      <w:proofErr w:type="spellStart"/>
-      <w:r>
+        <w:t>ceitar “!” (not). Nada de seu funcionamento mudou.</w:t>
+      </w:r>
+    </w:p>
+    <w:p>
+      <w:pPr>
         <w:rPr>
           <w:rFonts w:ascii="LMRoman10-Regular-Identity-H" w:hAnsi="LMRoman10-Regular-Identity-H" w:cs="LMRoman10-Regular-Identity-H"/>
           <w:sz w:val="20"/>
           <w:szCs w:val="20"/>
           <w:lang w:val="pt-BR"/>
         </w:rPr>
-        <w:t>and</w:t>
-      </w:r>
-      <w:proofErr w:type="spellEnd"/>
+      </w:pPr>
       <w:r>
         <w:rPr>
           <w:rFonts w:ascii="LMRoman10-Regular-Identity-H" w:hAnsi="LMRoman10-Regular-Identity-H" w:cs="LMRoman10-Regular-Identity-H"/>
@@ -644,7 +636,7 @@
           <w:szCs w:val="20"/>
           <w:lang w:val="pt-BR"/>
         </w:rPr>
-        <w:t>).</w:t>
+        <w:t>Read: classe que extende node. Não precisa de valor nem de filhos. Existe para receber um input do usuário, via terminal. Exemplo;</w:t>
       </w:r>
     </w:p>
     <w:p>
@@ -653,7 +645,6 @@
           <w:rFonts w:ascii="LMRoman10-Regular-Identity-H" w:hAnsi="LMRoman10-Regular-Identity-H" w:cs="LMRoman10-Regular-Identity-H"/>
           <w:sz w:val="20"/>
           <w:szCs w:val="20"/>
-          <w:lang w:val="pt-BR"/>
         </w:rPr>
       </w:pPr>
       <w:r>
@@ -664,285 +655,14 @@
           <w:lang w:val="pt-BR"/>
         </w:rPr>
         <w:tab/>
-        <w:t xml:space="preserve">- </w:t>
-      </w:r>
-      <w:proofErr w:type="spellStart"/>
-      <w:proofErr w:type="gramStart"/>
+      </w:r>
       <w:r>
         <w:rPr>
           <w:rFonts w:ascii="LMRoman10-Regular-Identity-H" w:hAnsi="LMRoman10-Regular-Identity-H" w:cs="LMRoman10-Regular-Identity-H"/>
           <w:sz w:val="20"/>
           <w:szCs w:val="20"/>
-          <w:lang w:val="pt-BR"/>
-        </w:rPr>
-        <w:t>value</w:t>
-      </w:r>
-      <w:proofErr w:type="spellEnd"/>
-      <w:proofErr w:type="gramEnd"/>
-      <w:r>
-        <w:rPr>
-          <w:rFonts w:ascii="LMRoman10-Regular-Identity-H" w:hAnsi="LMRoman10-Regular-Identity-H" w:cs="LMRoman10-Regular-Identity-H"/>
-          <w:sz w:val="20"/>
-          <w:szCs w:val="20"/>
-          <w:lang w:val="pt-BR"/>
-        </w:rPr>
-        <w:t>: a operação</w:t>
-      </w:r>
-    </w:p>
-    <w:p>
-      <w:pPr>
-        <w:rPr>
-          <w:rFonts w:ascii="LMRoman10-Regular-Identity-H" w:hAnsi="LMRoman10-Regular-Identity-H" w:cs="LMRoman10-Regular-Identity-H"/>
-          <w:sz w:val="20"/>
-          <w:szCs w:val="20"/>
-        </w:rPr>
-      </w:pPr>
-      <w:r>
-        <w:rPr>
-          <w:rFonts w:ascii="LMRoman10-Regular-Identity-H" w:hAnsi="LMRoman10-Regular-Identity-H" w:cs="LMRoman10-Regular-Identity-H"/>
-          <w:sz w:val="20"/>
-          <w:szCs w:val="20"/>
-          <w:lang w:val="pt-BR"/>
-        </w:rPr>
-        <w:tab/>
-      </w:r>
-      <w:r>
-        <w:rPr>
-          <w:rFonts w:ascii="LMRoman10-Regular-Identity-H" w:hAnsi="LMRoman10-Regular-Identity-H" w:cs="LMRoman10-Regular-Identity-H"/>
-          <w:sz w:val="20"/>
-          <w:szCs w:val="20"/>
-        </w:rPr>
-        <w:t xml:space="preserve">- child: 2 </w:t>
-      </w:r>
-      <w:proofErr w:type="spellStart"/>
-      <w:r>
-        <w:rPr>
-          <w:rFonts w:ascii="LMRoman10-Regular-Identity-H" w:hAnsi="LMRoman10-Regular-Identity-H" w:cs="LMRoman10-Regular-Identity-H"/>
-          <w:sz w:val="20"/>
-          <w:szCs w:val="20"/>
-        </w:rPr>
-        <w:t>filhos</w:t>
-      </w:r>
-      <w:proofErr w:type="spellEnd"/>
-      <w:r>
-        <w:rPr>
-          <w:rFonts w:ascii="LMRoman10-Regular-Identity-H" w:hAnsi="LMRoman10-Regular-Identity-H" w:cs="LMRoman10-Regular-Identity-H"/>
-          <w:sz w:val="20"/>
-          <w:szCs w:val="20"/>
-        </w:rPr>
-        <w:t xml:space="preserve"> </w:t>
-      </w:r>
-      <w:r>
-        <w:rPr>
-          <w:rFonts w:ascii="LMRoman10-Regular-Identity-H" w:hAnsi="LMRoman10-Regular-Identity-H" w:cs="LMRoman10-Regular-Identity-H"/>
-          <w:sz w:val="20"/>
-          <w:szCs w:val="20"/>
-          <w:lang w:val="pt-BR"/>
-        </w:rPr>
-        <w:sym w:font="Wingdings" w:char="F0E8"/>
-      </w:r>
-      <w:r>
-        <w:rPr>
-          <w:rFonts w:ascii="LMRoman10-Regular-Identity-H" w:hAnsi="LMRoman10-Regular-Identity-H" w:cs="LMRoman10-Regular-Identity-H"/>
-          <w:sz w:val="20"/>
-          <w:szCs w:val="20"/>
-        </w:rPr>
-        <w:t xml:space="preserve"> child1 &lt;</w:t>
-      </w:r>
-      <w:proofErr w:type="spellStart"/>
-      <w:r>
-        <w:rPr>
-          <w:rFonts w:ascii="LMRoman10-Regular-Identity-H" w:hAnsi="LMRoman10-Regular-Identity-H" w:cs="LMRoman10-Regular-Identity-H"/>
-          <w:sz w:val="20"/>
-          <w:szCs w:val="20"/>
-        </w:rPr>
-        <w:t>operação</w:t>
-      </w:r>
-      <w:proofErr w:type="spellEnd"/>
-      <w:r>
-        <w:rPr>
-          <w:rFonts w:ascii="LMRoman10-Regular-Identity-H" w:hAnsi="LMRoman10-Regular-Identity-H" w:cs="LMRoman10-Regular-Identity-H"/>
-          <w:sz w:val="20"/>
-          <w:szCs w:val="20"/>
-        </w:rPr>
-        <w:t>&gt; child</w:t>
-      </w:r>
-      <w:r>
-        <w:rPr>
-          <w:rFonts w:ascii="LMRoman10-Regular-Identity-H" w:hAnsi="LMRoman10-Regular-Identity-H" w:cs="LMRoman10-Regular-Identity-H"/>
-          <w:sz w:val="20"/>
-          <w:szCs w:val="20"/>
-        </w:rPr>
-        <w:t>2</w:t>
-      </w:r>
-    </w:p>
-    <w:p>
-      <w:pPr>
-        <w:rPr>
-          <w:rFonts w:ascii="LMRoman10-Regular-Identity-H" w:hAnsi="LMRoman10-Regular-Identity-H" w:cs="LMRoman10-Regular-Identity-H"/>
-          <w:sz w:val="20"/>
-          <w:szCs w:val="20"/>
-          <w:lang w:val="pt-BR"/>
-        </w:rPr>
-      </w:pPr>
-      <w:proofErr w:type="spellStart"/>
-      <w:r>
-        <w:rPr>
-          <w:rFonts w:ascii="LMRoman10-Regular-Identity-H" w:hAnsi="LMRoman10-Regular-Identity-H" w:cs="LMRoman10-Regular-Identity-H"/>
-          <w:sz w:val="20"/>
-          <w:szCs w:val="20"/>
-          <w:lang w:val="pt-BR"/>
-        </w:rPr>
-        <w:t>UnOp</w:t>
-      </w:r>
-      <w:proofErr w:type="spellEnd"/>
-      <w:r>
-        <w:rPr>
-          <w:rFonts w:ascii="LMRoman10-Regular-Identity-H" w:hAnsi="LMRoman10-Regular-Identity-H" w:cs="LMRoman10-Regular-Identity-H"/>
-          <w:sz w:val="20"/>
-          <w:szCs w:val="20"/>
-          <w:lang w:val="pt-BR"/>
-        </w:rPr>
-        <w:t>: foi atualizado para a</w:t>
-      </w:r>
-      <w:r>
-        <w:rPr>
-          <w:rFonts w:ascii="LMRoman10-Regular-Identity-H" w:hAnsi="LMRoman10-Regular-Identity-H" w:cs="LMRoman10-Regular-Identity-H"/>
-          <w:sz w:val="20"/>
-          <w:szCs w:val="20"/>
-          <w:lang w:val="pt-BR"/>
-        </w:rPr>
-        <w:t>ceitar “!” (</w:t>
-      </w:r>
-      <w:proofErr w:type="spellStart"/>
-      <w:r>
-        <w:rPr>
-          <w:rFonts w:ascii="LMRoman10-Regular-Identity-H" w:hAnsi="LMRoman10-Regular-Identity-H" w:cs="LMRoman10-Regular-Identity-H"/>
-          <w:sz w:val="20"/>
-          <w:szCs w:val="20"/>
-          <w:lang w:val="pt-BR"/>
-        </w:rPr>
-        <w:t>not</w:t>
-      </w:r>
-      <w:proofErr w:type="spellEnd"/>
-      <w:r>
-        <w:rPr>
-          <w:rFonts w:ascii="LMRoman10-Regular-Identity-H" w:hAnsi="LMRoman10-Regular-Identity-H" w:cs="LMRoman10-Regular-Identity-H"/>
-          <w:sz w:val="20"/>
-          <w:szCs w:val="20"/>
-          <w:lang w:val="pt-BR"/>
-        </w:rPr>
-        <w:t>). Nada de seu funcionamento mudou.</w:t>
-      </w:r>
-    </w:p>
-    <w:p>
-      <w:pPr>
-        <w:rPr>
-          <w:rFonts w:ascii="LMRoman10-Regular-Identity-H" w:hAnsi="LMRoman10-Regular-Identity-H" w:cs="LMRoman10-Regular-Identity-H"/>
-          <w:sz w:val="20"/>
-          <w:szCs w:val="20"/>
-          <w:lang w:val="pt-BR"/>
-        </w:rPr>
-      </w:pPr>
-      <w:proofErr w:type="spellStart"/>
-      <w:r>
-        <w:rPr>
-          <w:rFonts w:ascii="LMRoman10-Regular-Identity-H" w:hAnsi="LMRoman10-Regular-Identity-H" w:cs="LMRoman10-Regular-Identity-H"/>
-          <w:sz w:val="20"/>
-          <w:szCs w:val="20"/>
-          <w:lang w:val="pt-BR"/>
-        </w:rPr>
-        <w:t>Read</w:t>
-      </w:r>
-      <w:proofErr w:type="spellEnd"/>
-      <w:r>
-        <w:rPr>
-          <w:rFonts w:ascii="LMRoman10-Regular-Identity-H" w:hAnsi="LMRoman10-Regular-Identity-H" w:cs="LMRoman10-Regular-Identity-H"/>
-          <w:sz w:val="20"/>
-          <w:szCs w:val="20"/>
-          <w:lang w:val="pt-BR"/>
-        </w:rPr>
-        <w:t xml:space="preserve">: classe que </w:t>
-      </w:r>
-      <w:proofErr w:type="spellStart"/>
-      <w:r>
-        <w:rPr>
-          <w:rFonts w:ascii="LMRoman10-Regular-Identity-H" w:hAnsi="LMRoman10-Regular-Identity-H" w:cs="LMRoman10-Regular-Identity-H"/>
-          <w:sz w:val="20"/>
-          <w:szCs w:val="20"/>
-          <w:lang w:val="pt-BR"/>
-        </w:rPr>
-        <w:t>extende</w:t>
-      </w:r>
-      <w:proofErr w:type="spellEnd"/>
-      <w:r>
-        <w:rPr>
-          <w:rFonts w:ascii="LMRoman10-Regular-Identity-H" w:hAnsi="LMRoman10-Regular-Identity-H" w:cs="LMRoman10-Regular-Identity-H"/>
-          <w:sz w:val="20"/>
-          <w:szCs w:val="20"/>
-          <w:lang w:val="pt-BR"/>
-        </w:rPr>
-        <w:t xml:space="preserve"> node. Não precisa de valor nem de filhos. Existe para receber um input do usuário, via terminal. Exemplo;</w:t>
-      </w:r>
-    </w:p>
-    <w:p>
-      <w:pPr>
-        <w:rPr>
-          <w:rFonts w:ascii="LMRoman10-Regular-Identity-H" w:hAnsi="LMRoman10-Regular-Identity-H" w:cs="LMRoman10-Regular-Identity-H"/>
-          <w:sz w:val="20"/>
-          <w:szCs w:val="20"/>
-          <w:lang w:val="pt-BR"/>
-        </w:rPr>
-      </w:pPr>
-      <w:r>
-        <w:rPr>
-          <w:rFonts w:ascii="LMRoman10-Regular-Identity-H" w:hAnsi="LMRoman10-Regular-Identity-H" w:cs="LMRoman10-Regular-Identity-H"/>
-          <w:sz w:val="20"/>
-          <w:szCs w:val="20"/>
-          <w:lang w:val="pt-BR"/>
-        </w:rPr>
-        <w:tab/>
-        <w:t xml:space="preserve">- </w:t>
-      </w:r>
-      <w:proofErr w:type="gramStart"/>
-      <w:r>
-        <w:rPr>
-          <w:rFonts w:ascii="LMRoman10-Regular-Identity-H" w:hAnsi="LMRoman10-Regular-Identity-H" w:cs="LMRoman10-Regular-Identity-H"/>
-          <w:sz w:val="20"/>
-          <w:szCs w:val="20"/>
-          <w:lang w:val="pt-BR"/>
-        </w:rPr>
-        <w:t>x  =</w:t>
-      </w:r>
-      <w:proofErr w:type="gramEnd"/>
-      <w:r>
-        <w:rPr>
-          <w:rFonts w:ascii="LMRoman10-Regular-Identity-H" w:hAnsi="LMRoman10-Regular-Identity-H" w:cs="LMRoman10-Regular-Identity-H"/>
-          <w:sz w:val="20"/>
-          <w:szCs w:val="20"/>
-          <w:lang w:val="pt-BR"/>
-        </w:rPr>
-        <w:t xml:space="preserve"> </w:t>
-      </w:r>
-      <w:proofErr w:type="spellStart"/>
-      <w:r>
-        <w:rPr>
-          <w:rFonts w:ascii="LMRoman10-Regular-Identity-H" w:hAnsi="LMRoman10-Regular-Identity-H" w:cs="LMRoman10-Regular-Identity-H"/>
-          <w:sz w:val="20"/>
-          <w:szCs w:val="20"/>
-          <w:lang w:val="pt-BR"/>
-        </w:rPr>
-        <w:t>readln</w:t>
-      </w:r>
-      <w:proofErr w:type="spellEnd"/>
-      <w:r>
-        <w:rPr>
-          <w:rFonts w:ascii="LMRoman10-Regular-Identity-H" w:hAnsi="LMRoman10-Regular-Identity-H" w:cs="LMRoman10-Regular-Identity-H"/>
-          <w:sz w:val="20"/>
-          <w:szCs w:val="20"/>
-          <w:lang w:val="pt-BR"/>
-        </w:rPr>
-        <w:t>();</w:t>
+        </w:rPr>
+        <w:t>- x  = readln();</w:t>
       </w:r>
     </w:p>
     <w:p>
@@ -1049,7 +769,6 @@
         </w:rPr>
         <w:t> </w:t>
       </w:r>
-      <w:proofErr w:type="gramStart"/>
       <w:r>
         <w:rPr>
           <w:rFonts w:ascii="Consolas" w:eastAsia="Times New Roman" w:hAnsi="Consolas" w:cs="Times New Roman"/>
@@ -1068,7 +787,6 @@
         </w:rPr>
         <w:t>(</w:t>
       </w:r>
-      <w:proofErr w:type="gramEnd"/>
       <w:r>
         <w:rPr>
           <w:rFonts w:ascii="Consolas" w:eastAsia="Times New Roman" w:hAnsi="Consolas" w:cs="Times New Roman"/>
@@ -1124,7 +842,6 @@
           <w:lang w:val="pt-BR"/>
         </w:rPr>
       </w:pPr>
-      <w:proofErr w:type="spellStart"/>
       <w:r>
         <w:rPr>
           <w:rFonts w:ascii="LMRoman10-Regular-Identity-H" w:hAnsi="LMRoman10-Regular-Identity-H" w:cs="LMRoman10-Regular-Identity-H"/>
@@ -1132,37 +849,7 @@
           <w:szCs w:val="20"/>
           <w:lang w:val="pt-BR"/>
         </w:rPr>
-        <w:t>While</w:t>
-      </w:r>
-      <w:proofErr w:type="spellEnd"/>
-      <w:r>
-        <w:rPr>
-          <w:rFonts w:ascii="LMRoman10-Regular-Identity-H" w:hAnsi="LMRoman10-Regular-Identity-H" w:cs="LMRoman10-Regular-Identity-H"/>
-          <w:sz w:val="20"/>
-          <w:szCs w:val="20"/>
-          <w:lang w:val="pt-BR"/>
-        </w:rPr>
-        <w:t xml:space="preserve">: o valor que o nó recebe é irrelevante. Possui 2 filhos, um que funciona como a condição para o </w:t>
-      </w:r>
-      <w:proofErr w:type="spellStart"/>
-      <w:r>
-        <w:rPr>
-          <w:rFonts w:ascii="LMRoman10-Regular-Identity-H" w:hAnsi="LMRoman10-Regular-Identity-H" w:cs="LMRoman10-Regular-Identity-H"/>
-          <w:sz w:val="20"/>
-          <w:szCs w:val="20"/>
-          <w:lang w:val="pt-BR"/>
-        </w:rPr>
-        <w:t>while</w:t>
-      </w:r>
-      <w:proofErr w:type="spellEnd"/>
-      <w:r>
-        <w:rPr>
-          <w:rFonts w:ascii="LMRoman10-Regular-Identity-H" w:hAnsi="LMRoman10-Regular-Identity-H" w:cs="LMRoman10-Regular-Identity-H"/>
-          <w:sz w:val="20"/>
-          <w:szCs w:val="20"/>
-          <w:lang w:val="pt-BR"/>
-        </w:rPr>
-        <w:t>, e outro que é o bloco ou comando para ser executado no loop.</w:t>
+        <w:t>While: o valor que o nó recebe é irrelevante. Possui 2 filhos, um que funciona como a condição para o while, e outro que é o bloco ou comando para ser executado no loop.</w:t>
       </w:r>
     </w:p>
     <w:p>
@@ -1299,8 +986,6 @@
         </w:rPr>
         <w:t> </w:t>
       </w:r>
-      <w:proofErr w:type="spellStart"/>
-      <w:proofErr w:type="gramStart"/>
       <w:r>
         <w:rPr>
           <w:rFonts w:ascii="Consolas" w:eastAsia="Times New Roman" w:hAnsi="Consolas" w:cs="Times New Roman"/>
@@ -1317,18 +1002,7 @@
           <w:sz w:val="21"/>
           <w:szCs w:val="21"/>
         </w:rPr>
-        <w:t>.children</w:t>
-      </w:r>
-      <w:proofErr w:type="spellEnd"/>
-      <w:proofErr w:type="gramEnd"/>
-      <w:r>
-        <w:rPr>
-          <w:rFonts w:ascii="Consolas" w:eastAsia="Times New Roman" w:hAnsi="Consolas" w:cs="Times New Roman"/>
-          <w:color w:val="D4D4D4"/>
-          <w:sz w:val="21"/>
-          <w:szCs w:val="21"/>
-        </w:rPr>
-        <w:t>[</w:t>
+        <w:t>.children[</w:t>
       </w:r>
       <w:r>
         <w:rPr>
@@ -1399,8 +1073,6 @@
         </w:rPr>
         <w:t>            </w:t>
       </w:r>
-      <w:proofErr w:type="spellStart"/>
-      <w:proofErr w:type="gramStart"/>
       <w:r>
         <w:rPr>
           <w:rFonts w:ascii="Consolas" w:eastAsia="Times New Roman" w:hAnsi="Consolas" w:cs="Times New Roman"/>
@@ -1417,18 +1089,7 @@
           <w:sz w:val="21"/>
           <w:szCs w:val="21"/>
         </w:rPr>
-        <w:t>.children</w:t>
-      </w:r>
-      <w:proofErr w:type="spellEnd"/>
-      <w:proofErr w:type="gramEnd"/>
-      <w:r>
-        <w:rPr>
-          <w:rFonts w:ascii="Consolas" w:eastAsia="Times New Roman" w:hAnsi="Consolas" w:cs="Times New Roman"/>
-          <w:color w:val="D4D4D4"/>
-          <w:sz w:val="21"/>
-          <w:szCs w:val="21"/>
-        </w:rPr>
-        <w:t>[</w:t>
+        <w:t>.children[</w:t>
       </w:r>
       <w:r>
         <w:rPr>
@@ -1467,7 +1128,6 @@
           <w:lang w:val="pt-BR"/>
         </w:rPr>
       </w:pPr>
-      <w:proofErr w:type="spellStart"/>
       <w:r>
         <w:rPr>
           <w:rFonts w:ascii="LMRoman10-Regular-Identity-H" w:hAnsi="LMRoman10-Regular-Identity-H" w:cs="LMRoman10-Regular-Identity-H"/>
@@ -1475,9 +1135,8 @@
           <w:szCs w:val="20"/>
           <w:lang w:val="pt-BR"/>
         </w:rPr>
-        <w:t>If</w:t>
-      </w:r>
-      <w:proofErr w:type="spellEnd"/>
+        <w:t>If: valor que recebe é</w:t>
+      </w:r>
       <w:r>
         <w:rPr>
           <w:rFonts w:ascii="LMRoman10-Regular-Identity-H" w:hAnsi="LMRoman10-Regular-Identity-H" w:cs="LMRoman10-Regular-Identity-H"/>
@@ -1485,36 +1144,7 @@
           <w:szCs w:val="20"/>
           <w:lang w:val="pt-BR"/>
         </w:rPr>
-        <w:t>: valor que recebe é</w:t>
-      </w:r>
-      <w:r>
-        <w:rPr>
-          <w:rFonts w:ascii="LMRoman10-Regular-Identity-H" w:hAnsi="LMRoman10-Regular-Identity-H" w:cs="LMRoman10-Regular-Identity-H"/>
-          <w:sz w:val="20"/>
-          <w:szCs w:val="20"/>
-          <w:lang w:val="pt-BR"/>
-        </w:rPr>
-        <w:t xml:space="preserve"> irrelevante. Pode ter 2 ou 3 filhos (caso exista “</w:t>
-      </w:r>
-      <w:proofErr w:type="spellStart"/>
-      <w:r>
-        <w:rPr>
-          <w:rFonts w:ascii="LMRoman10-Regular-Identity-H" w:hAnsi="LMRoman10-Regular-Identity-H" w:cs="LMRoman10-Regular-Identity-H"/>
-          <w:sz w:val="20"/>
-          <w:szCs w:val="20"/>
-          <w:lang w:val="pt-BR"/>
-        </w:rPr>
-        <w:t>else</w:t>
-      </w:r>
-      <w:proofErr w:type="spellEnd"/>
-      <w:r>
-        <w:rPr>
-          <w:rFonts w:ascii="LMRoman10-Regular-Identity-H" w:hAnsi="LMRoman10-Regular-Identity-H" w:cs="LMRoman10-Regular-Identity-H"/>
-          <w:sz w:val="20"/>
-          <w:szCs w:val="20"/>
-          <w:lang w:val="pt-BR"/>
-        </w:rPr>
-        <w:t>”)</w:t>
+        <w:t xml:space="preserve"> irrelevante. Pode ter 2 ou 3 filhos (caso exista “else”)</w:t>
       </w:r>
     </w:p>
     <w:p>
@@ -1651,7 +1281,6 @@
         </w:rPr>
         <w:t> </w:t>
       </w:r>
-      <w:proofErr w:type="spellStart"/>
       <w:r>
         <w:rPr>
           <w:rFonts w:ascii="Consolas" w:eastAsia="Times New Roman" w:hAnsi="Consolas" w:cs="Times New Roman"/>
@@ -1661,7 +1290,6 @@
         </w:rPr>
         <w:t>len</w:t>
       </w:r>
-      <w:proofErr w:type="spellEnd"/>
       <w:r>
         <w:rPr>
           <w:rFonts w:ascii="Consolas" w:eastAsia="Times New Roman" w:hAnsi="Consolas" w:cs="Times New Roman"/>
@@ -1671,8 +1299,6 @@
         </w:rPr>
         <w:t>(</w:t>
       </w:r>
-      <w:proofErr w:type="spellStart"/>
-      <w:proofErr w:type="gramStart"/>
       <w:r>
         <w:rPr>
           <w:rFonts w:ascii="Consolas" w:eastAsia="Times New Roman" w:hAnsi="Consolas" w:cs="Times New Roman"/>
@@ -1689,18 +1315,7 @@
           <w:sz w:val="21"/>
           <w:szCs w:val="21"/>
         </w:rPr>
-        <w:t>.children</w:t>
-      </w:r>
-      <w:proofErr w:type="spellEnd"/>
-      <w:proofErr w:type="gramEnd"/>
-      <w:r>
-        <w:rPr>
-          <w:rFonts w:ascii="Consolas" w:eastAsia="Times New Roman" w:hAnsi="Consolas" w:cs="Times New Roman"/>
-          <w:color w:val="D4D4D4"/>
-          <w:sz w:val="21"/>
-          <w:szCs w:val="21"/>
-        </w:rPr>
-        <w:t>) == </w:t>
+        <w:t>.children) == </w:t>
       </w:r>
       <w:r>
         <w:rPr>
@@ -1759,8 +1374,6 @@
         </w:rPr>
         <w:t> </w:t>
       </w:r>
-      <w:proofErr w:type="spellStart"/>
-      <w:proofErr w:type="gramStart"/>
       <w:r>
         <w:rPr>
           <w:rFonts w:ascii="Consolas" w:eastAsia="Times New Roman" w:hAnsi="Consolas" w:cs="Times New Roman"/>
@@ -1777,18 +1390,7 @@
           <w:sz w:val="21"/>
           <w:szCs w:val="21"/>
         </w:rPr>
-        <w:t>.children</w:t>
-      </w:r>
-      <w:proofErr w:type="spellEnd"/>
-      <w:proofErr w:type="gramEnd"/>
-      <w:r>
-        <w:rPr>
-          <w:rFonts w:ascii="Consolas" w:eastAsia="Times New Roman" w:hAnsi="Consolas" w:cs="Times New Roman"/>
-          <w:color w:val="D4D4D4"/>
-          <w:sz w:val="21"/>
-          <w:szCs w:val="21"/>
-        </w:rPr>
-        <w:t>[</w:t>
+        <w:t>.children[</w:t>
       </w:r>
       <w:r>
         <w:rPr>
@@ -1859,8 +1461,6 @@
         </w:rPr>
         <w:t>                </w:t>
       </w:r>
-      <w:proofErr w:type="spellStart"/>
-      <w:proofErr w:type="gramStart"/>
       <w:r>
         <w:rPr>
           <w:rFonts w:ascii="Consolas" w:eastAsia="Times New Roman" w:hAnsi="Consolas" w:cs="Times New Roman"/>
@@ -1877,18 +1477,7 @@
           <w:sz w:val="21"/>
           <w:szCs w:val="21"/>
         </w:rPr>
-        <w:t>.children</w:t>
-      </w:r>
-      <w:proofErr w:type="spellEnd"/>
-      <w:proofErr w:type="gramEnd"/>
-      <w:r>
-        <w:rPr>
-          <w:rFonts w:ascii="Consolas" w:eastAsia="Times New Roman" w:hAnsi="Consolas" w:cs="Times New Roman"/>
-          <w:color w:val="D4D4D4"/>
-          <w:sz w:val="21"/>
-          <w:szCs w:val="21"/>
-        </w:rPr>
-        <w:t>[</w:t>
+        <w:t>.children[</w:t>
       </w:r>
       <w:r>
         <w:rPr>
@@ -2055,8 +1644,6 @@
         </w:rPr>
         <w:t> </w:t>
       </w:r>
-      <w:proofErr w:type="spellStart"/>
-      <w:proofErr w:type="gramStart"/>
       <w:r>
         <w:rPr>
           <w:rFonts w:ascii="Consolas" w:eastAsia="Times New Roman" w:hAnsi="Consolas" w:cs="Times New Roman"/>
@@ -2073,18 +1660,7 @@
           <w:sz w:val="21"/>
           <w:szCs w:val="21"/>
         </w:rPr>
-        <w:t>.children</w:t>
-      </w:r>
-      <w:proofErr w:type="spellEnd"/>
-      <w:proofErr w:type="gramEnd"/>
-      <w:r>
-        <w:rPr>
-          <w:rFonts w:ascii="Consolas" w:eastAsia="Times New Roman" w:hAnsi="Consolas" w:cs="Times New Roman"/>
-          <w:color w:val="D4D4D4"/>
-          <w:sz w:val="21"/>
-          <w:szCs w:val="21"/>
-        </w:rPr>
-        <w:t>[</w:t>
+        <w:t>.children[</w:t>
       </w:r>
       <w:r>
         <w:rPr>
@@ -2155,8 +1731,6 @@
         </w:rPr>
         <w:t>                </w:t>
       </w:r>
-      <w:proofErr w:type="spellStart"/>
-      <w:proofErr w:type="gramStart"/>
       <w:r>
         <w:rPr>
           <w:rFonts w:ascii="Consolas" w:eastAsia="Times New Roman" w:hAnsi="Consolas" w:cs="Times New Roman"/>
@@ -2173,18 +1747,7 @@
           <w:sz w:val="21"/>
           <w:szCs w:val="21"/>
         </w:rPr>
-        <w:t>.children</w:t>
-      </w:r>
-      <w:proofErr w:type="spellEnd"/>
-      <w:proofErr w:type="gramEnd"/>
-      <w:r>
-        <w:rPr>
-          <w:rFonts w:ascii="Consolas" w:eastAsia="Times New Roman" w:hAnsi="Consolas" w:cs="Times New Roman"/>
-          <w:color w:val="D4D4D4"/>
-          <w:sz w:val="21"/>
-          <w:szCs w:val="21"/>
-        </w:rPr>
-        <w:t>[</w:t>
+        <w:t>.children[</w:t>
       </w:r>
       <w:r>
         <w:rPr>
@@ -2294,8 +1857,6 @@
         </w:rPr>
         <w:t>                </w:t>
       </w:r>
-      <w:proofErr w:type="spellStart"/>
-      <w:proofErr w:type="gramStart"/>
       <w:r>
         <w:rPr>
           <w:rFonts w:ascii="Consolas" w:eastAsia="Times New Roman" w:hAnsi="Consolas" w:cs="Times New Roman"/>
@@ -2312,18 +1873,7 @@
           <w:sz w:val="21"/>
           <w:szCs w:val="21"/>
         </w:rPr>
-        <w:t>.children</w:t>
-      </w:r>
-      <w:proofErr w:type="spellEnd"/>
-      <w:proofErr w:type="gramEnd"/>
-      <w:r>
-        <w:rPr>
-          <w:rFonts w:ascii="Consolas" w:eastAsia="Times New Roman" w:hAnsi="Consolas" w:cs="Times New Roman"/>
-          <w:color w:val="D4D4D4"/>
-          <w:sz w:val="21"/>
-          <w:szCs w:val="21"/>
-        </w:rPr>
-        <w:t>[</w:t>
+        <w:t>.children[</w:t>
       </w:r>
       <w:r>
         <w:rPr>
@@ -2350,7 +1900,6 @@
           <w:rFonts w:ascii="LMRoman10-Regular-Identity-H" w:hAnsi="LMRoman10-Regular-Identity-H" w:cs="LMRoman10-Regular-Identity-H"/>
           <w:sz w:val="20"/>
           <w:szCs w:val="20"/>
-          <w:lang w:val="pt-BR"/>
         </w:rPr>
       </w:pPr>
     </w:p>
@@ -2360,7 +1909,15 @@
           <w:rFonts w:ascii="LMRoman10-Regular-Identity-H" w:hAnsi="LMRoman10-Regular-Identity-H" w:cs="LMRoman10-Regular-Identity-H"/>
           <w:sz w:val="20"/>
           <w:szCs w:val="20"/>
-          <w:lang w:val="pt-BR"/>
+        </w:rPr>
+      </w:pPr>
+    </w:p>
+    <w:p>
+      <w:pPr>
+        <w:rPr>
+          <w:rFonts w:ascii="LMRoman10-Regular-Identity-H" w:hAnsi="LMRoman10-Regular-Identity-H" w:cs="LMRoman10-Regular-Identity-H"/>
+          <w:sz w:val="20"/>
+          <w:szCs w:val="20"/>
         </w:rPr>
       </w:pPr>
     </w:p>
@@ -2376,7 +1933,6 @@
           <w:bCs/>
           <w:sz w:val="20"/>
           <w:szCs w:val="20"/>
-          <w:lang w:val="pt-BR"/>
         </w:rPr>
       </w:pPr>
       <w:r>
@@ -2386,8 +1942,8 @@
           <w:bCs/>
           <w:sz w:val="20"/>
           <w:szCs w:val="20"/>
-          <w:lang w:val="pt-BR"/>
-        </w:rPr>
+        </w:rPr>
+        <w:lastRenderedPageBreak/>
         <w:t>Base de Testes:</w:t>
       </w:r>
     </w:p>
@@ -2411,7 +1967,6 @@
           <w:szCs w:val="20"/>
           <w:lang w:val="pt-BR"/>
         </w:rPr>
-        <w:lastRenderedPageBreak/>
         <w:t xml:space="preserve">Proponha um </w:t>
       </w:r>
       <w:r>
@@ -2588,29 +2143,8 @@
           <w:sz w:val="21"/>
           <w:szCs w:val="21"/>
         </w:rPr>
-        <w:t>    </w:t>
-      </w:r>
-      <w:proofErr w:type="spellStart"/>
-      <w:r>
-        <w:rPr>
-          <w:rFonts w:ascii="Consolas" w:eastAsia="Times New Roman" w:hAnsi="Consolas" w:cs="Times New Roman"/>
-          <w:color w:val="D4D4D4"/>
-          <w:sz w:val="21"/>
-          <w:szCs w:val="21"/>
-        </w:rPr>
-        <w:t>i</w:t>
-      </w:r>
-      <w:proofErr w:type="spellEnd"/>
-      <w:r>
-        <w:rPr>
-          <w:rFonts w:ascii="Consolas" w:eastAsia="Times New Roman" w:hAnsi="Consolas" w:cs="Times New Roman"/>
-          <w:color w:val="D4D4D4"/>
-          <w:sz w:val="21"/>
-          <w:szCs w:val="21"/>
-        </w:rPr>
-        <w:t> = </w:t>
-      </w:r>
-      <w:proofErr w:type="gramStart"/>
+        <w:t>    i = </w:t>
+      </w:r>
       <w:r>
         <w:rPr>
           <w:rFonts w:ascii="Consolas" w:eastAsia="Times New Roman" w:hAnsi="Consolas" w:cs="Times New Roman"/>
@@ -2629,7 +2163,6 @@
         </w:rPr>
         <w:t>;</w:t>
       </w:r>
-      <w:proofErr w:type="gramEnd"/>
     </w:p>
     <w:p>
       <w:pPr>
@@ -2649,63 +2182,7 @@
           <w:sz w:val="21"/>
           <w:szCs w:val="21"/>
         </w:rPr>
-        <w:t>    </w:t>
-      </w:r>
-      <w:r>
-        <w:rPr>
-          <w:rFonts w:ascii="Consolas" w:eastAsia="Times New Roman" w:hAnsi="Consolas" w:cs="Times New Roman"/>
-          <w:color w:val="C586C0"/>
-          <w:sz w:val="21"/>
-          <w:szCs w:val="21"/>
-        </w:rPr>
-        <w:t>while</w:t>
-      </w:r>
-      <w:r>
-        <w:rPr>
-          <w:rFonts w:ascii="Consolas" w:eastAsia="Times New Roman" w:hAnsi="Consolas" w:cs="Times New Roman"/>
-          <w:color w:val="D4D4D4"/>
-          <w:sz w:val="21"/>
-          <w:szCs w:val="21"/>
-        </w:rPr>
-        <w:t> (</w:t>
-      </w:r>
-      <w:proofErr w:type="spellStart"/>
-      <w:r>
-        <w:rPr>
-          <w:rFonts w:ascii="Consolas" w:eastAsia="Times New Roman" w:hAnsi="Consolas" w:cs="Times New Roman"/>
-          <w:color w:val="D4D4D4"/>
-          <w:sz w:val="21"/>
-          <w:szCs w:val="21"/>
-        </w:rPr>
-        <w:t>i</w:t>
-      </w:r>
-      <w:proofErr w:type="spellEnd"/>
-      <w:r>
-        <w:rPr>
-          <w:rFonts w:ascii="Consolas" w:eastAsia="Times New Roman" w:hAnsi="Consolas" w:cs="Times New Roman"/>
-          <w:color w:val="D4D4D4"/>
-          <w:sz w:val="21"/>
-          <w:szCs w:val="21"/>
-        </w:rPr>
-        <w:t> &lt; </w:t>
-      </w:r>
-      <w:r>
-        <w:rPr>
-          <w:rFonts w:ascii="Consolas" w:eastAsia="Times New Roman" w:hAnsi="Consolas" w:cs="Times New Roman"/>
-          <w:color w:val="B5CEA8"/>
-          <w:sz w:val="21"/>
-          <w:szCs w:val="21"/>
-        </w:rPr>
-        <w:t>4</w:t>
-      </w:r>
-      <w:r>
-        <w:rPr>
-          <w:rFonts w:ascii="Consolas" w:eastAsia="Times New Roman" w:hAnsi="Consolas" w:cs="Times New Roman"/>
-          <w:color w:val="D4D4D4"/>
-          <w:sz w:val="21"/>
-          <w:szCs w:val="21"/>
-        </w:rPr>
-        <w:t>)</w:t>
+        <w:t xml:space="preserve">    z = 3;</w:t>
       </w:r>
     </w:p>
     <w:p>
@@ -2726,7 +2203,52 @@
           <w:sz w:val="21"/>
           <w:szCs w:val="21"/>
         </w:rPr>
-        <w:t>    {</w:t>
+        <w:t>    </w:t>
+      </w:r>
+      <w:r>
+        <w:rPr>
+          <w:rFonts w:ascii="Consolas" w:eastAsia="Times New Roman" w:hAnsi="Consolas" w:cs="Times New Roman"/>
+          <w:color w:val="C586C0"/>
+          <w:sz w:val="21"/>
+          <w:szCs w:val="21"/>
+        </w:rPr>
+        <w:t>while</w:t>
+      </w:r>
+      <w:r>
+        <w:rPr>
+          <w:rFonts w:ascii="Consolas" w:eastAsia="Times New Roman" w:hAnsi="Consolas" w:cs="Times New Roman"/>
+          <w:color w:val="D4D4D4"/>
+          <w:sz w:val="21"/>
+          <w:szCs w:val="21"/>
+        </w:rPr>
+        <w:t> (i &lt; </w:t>
+      </w:r>
+      <w:r>
+        <w:rPr>
+          <w:rFonts w:ascii="Consolas" w:eastAsia="Times New Roman" w:hAnsi="Consolas" w:cs="Times New Roman"/>
+          <w:color w:val="B5CEA8"/>
+          <w:sz w:val="21"/>
+          <w:szCs w:val="21"/>
+        </w:rPr>
+        <w:t>4</w:t>
+      </w:r>
+      <w:r>
+        <w:rPr>
+          <w:rFonts w:ascii="Consolas" w:eastAsia="Times New Roman" w:hAnsi="Consolas" w:cs="Times New Roman"/>
+          <w:color w:val="B5CEA8"/>
+          <w:sz w:val="21"/>
+          <w:szCs w:val="21"/>
+        </w:rPr>
+        <w:t xml:space="preserve"> &amp;&amp; z == 3</w:t>
+      </w:r>
+      <w:r>
+        <w:rPr>
+          <w:rFonts w:ascii="Consolas" w:eastAsia="Times New Roman" w:hAnsi="Consolas" w:cs="Times New Roman"/>
+          <w:color w:val="D4D4D4"/>
+          <w:sz w:val="21"/>
+          <w:szCs w:val="21"/>
+        </w:rPr>
+        <w:t>)</w:t>
       </w:r>
     </w:p>
     <w:p>
@@ -2747,38 +2269,7 @@
           <w:sz w:val="21"/>
           <w:szCs w:val="21"/>
         </w:rPr>
-        <w:t>        x = </w:t>
-      </w:r>
-      <w:proofErr w:type="spellStart"/>
-      <w:proofErr w:type="gramStart"/>
-      <w:r>
-        <w:rPr>
-          <w:rFonts w:ascii="Consolas" w:eastAsia="Times New Roman" w:hAnsi="Consolas" w:cs="Times New Roman"/>
-          <w:color w:val="DCDCAA"/>
-          <w:sz w:val="21"/>
-          <w:szCs w:val="21"/>
-        </w:rPr>
-        <w:t>readln</w:t>
-      </w:r>
-      <w:proofErr w:type="spellEnd"/>
-      <w:r>
-        <w:rPr>
-          <w:rFonts w:ascii="Consolas" w:eastAsia="Times New Roman" w:hAnsi="Consolas" w:cs="Times New Roman"/>
-          <w:color w:val="D4D4D4"/>
-          <w:sz w:val="21"/>
-          <w:szCs w:val="21"/>
-        </w:rPr>
-        <w:t>(</w:t>
-      </w:r>
-      <w:proofErr w:type="gramEnd"/>
-      <w:r>
-        <w:rPr>
-          <w:rFonts w:ascii="Consolas" w:eastAsia="Times New Roman" w:hAnsi="Consolas" w:cs="Times New Roman"/>
-          <w:color w:val="D4D4D4"/>
-          <w:sz w:val="21"/>
-          <w:szCs w:val="21"/>
-        </w:rPr>
-        <w:t>);</w:t>
+        <w:t>    {</w:t>
       </w:r>
     </w:p>
     <w:p>
@@ -2799,81 +2290,25 @@
           <w:sz w:val="21"/>
           <w:szCs w:val="21"/>
         </w:rPr>
-        <w:t>        </w:t>
-      </w:r>
-      <w:r>
-        <w:rPr>
-          <w:rFonts w:ascii="Consolas" w:eastAsia="Times New Roman" w:hAnsi="Consolas" w:cs="Times New Roman"/>
-          <w:color w:val="C586C0"/>
-          <w:sz w:val="21"/>
-          <w:szCs w:val="21"/>
-        </w:rPr>
-        <w:t>if</w:t>
-      </w:r>
-      <w:r>
-        <w:rPr>
-          <w:rFonts w:ascii="Consolas" w:eastAsia="Times New Roman" w:hAnsi="Consolas" w:cs="Times New Roman"/>
-          <w:color w:val="D4D4D4"/>
-          <w:sz w:val="21"/>
-          <w:szCs w:val="21"/>
-        </w:rPr>
-        <w:t> (x &gt; </w:t>
-      </w:r>
-      <w:r>
-        <w:rPr>
-          <w:rFonts w:ascii="Consolas" w:eastAsia="Times New Roman" w:hAnsi="Consolas" w:cs="Times New Roman"/>
-          <w:color w:val="B5CEA8"/>
-          <w:sz w:val="21"/>
-          <w:szCs w:val="21"/>
-        </w:rPr>
-        <w:t>2</w:t>
-      </w:r>
-      <w:r>
-        <w:rPr>
-          <w:rFonts w:ascii="Consolas" w:eastAsia="Times New Roman" w:hAnsi="Consolas" w:cs="Times New Roman"/>
-          <w:color w:val="D4D4D4"/>
-          <w:sz w:val="21"/>
-          <w:szCs w:val="21"/>
-        </w:rPr>
-        <w:t> &amp;&amp; </w:t>
-      </w:r>
-      <w:proofErr w:type="spellStart"/>
-      <w:r>
-        <w:rPr>
-          <w:rFonts w:ascii="Consolas" w:eastAsia="Times New Roman" w:hAnsi="Consolas" w:cs="Times New Roman"/>
-          <w:color w:val="D4D4D4"/>
-          <w:sz w:val="21"/>
-          <w:szCs w:val="21"/>
-        </w:rPr>
-        <w:t>i</w:t>
-      </w:r>
-      <w:proofErr w:type="spellEnd"/>
-      <w:r>
-        <w:rPr>
-          <w:rFonts w:ascii="Consolas" w:eastAsia="Times New Roman" w:hAnsi="Consolas" w:cs="Times New Roman"/>
-          <w:color w:val="D4D4D4"/>
-          <w:sz w:val="21"/>
-          <w:szCs w:val="21"/>
-        </w:rPr>
-        <w:t> &gt; </w:t>
-      </w:r>
-      <w:r>
-        <w:rPr>
-          <w:rFonts w:ascii="Consolas" w:eastAsia="Times New Roman" w:hAnsi="Consolas" w:cs="Times New Roman"/>
-          <w:color w:val="B5CEA8"/>
-          <w:sz w:val="21"/>
-          <w:szCs w:val="21"/>
-        </w:rPr>
-        <w:t>1</w:t>
-      </w:r>
-      <w:r>
-        <w:rPr>
-          <w:rFonts w:ascii="Consolas" w:eastAsia="Times New Roman" w:hAnsi="Consolas" w:cs="Times New Roman"/>
-          <w:color w:val="D4D4D4"/>
-          <w:sz w:val="21"/>
-          <w:szCs w:val="21"/>
-        </w:rPr>
-        <w:t>)</w:t>
+        <w:t>        x = </w:t>
+      </w:r>
+      <w:r>
+        <w:rPr>
+          <w:rFonts w:ascii="Consolas" w:eastAsia="Times New Roman" w:hAnsi="Consolas" w:cs="Times New Roman"/>
+          <w:color w:val="DCDCAA"/>
+          <w:sz w:val="21"/>
+          <w:szCs w:val="21"/>
+        </w:rPr>
+        <w:t>readln</w:t>
+      </w:r>
+      <w:r>
+        <w:rPr>
+          <w:rFonts w:ascii="Consolas" w:eastAsia="Times New Roman" w:hAnsi="Consolas" w:cs="Times New Roman"/>
+          <w:color w:val="D4D4D4"/>
+          <w:sz w:val="21"/>
+          <w:szCs w:val="21"/>
+        </w:rPr>
+        <w:t>();</w:t>
       </w:r>
     </w:p>
     <w:p>
@@ -2894,7 +2329,61 @@
           <w:sz w:val="21"/>
           <w:szCs w:val="21"/>
         </w:rPr>
-        <w:t>        {</w:t>
+        <w:t>        </w:t>
+      </w:r>
+      <w:r>
+        <w:rPr>
+          <w:rFonts w:ascii="Consolas" w:eastAsia="Times New Roman" w:hAnsi="Consolas" w:cs="Times New Roman"/>
+          <w:color w:val="C586C0"/>
+          <w:sz w:val="21"/>
+          <w:szCs w:val="21"/>
+        </w:rPr>
+        <w:t>if</w:t>
+      </w:r>
+      <w:r>
+        <w:rPr>
+          <w:rFonts w:ascii="Consolas" w:eastAsia="Times New Roman" w:hAnsi="Consolas" w:cs="Times New Roman"/>
+          <w:color w:val="D4D4D4"/>
+          <w:sz w:val="21"/>
+          <w:szCs w:val="21"/>
+        </w:rPr>
+        <w:t> (x &gt; </w:t>
+      </w:r>
+      <w:r>
+        <w:rPr>
+          <w:rFonts w:ascii="Consolas" w:eastAsia="Times New Roman" w:hAnsi="Consolas" w:cs="Times New Roman"/>
+          <w:color w:val="B5CEA8"/>
+          <w:sz w:val="21"/>
+          <w:szCs w:val="21"/>
+        </w:rPr>
+        <w:t>2</w:t>
+      </w:r>
+      <w:r>
+        <w:rPr>
+          <w:rFonts w:ascii="Consolas" w:eastAsia="Times New Roman" w:hAnsi="Consolas" w:cs="Times New Roman"/>
+          <w:color w:val="D4D4D4"/>
+          <w:sz w:val="21"/>
+          <w:szCs w:val="21"/>
+        </w:rPr>
+        <w:t> &amp;&amp; i &gt; </w:t>
+      </w:r>
+      <w:r>
+        <w:rPr>
+          <w:rFonts w:ascii="Consolas" w:eastAsia="Times New Roman" w:hAnsi="Consolas" w:cs="Times New Roman"/>
+          <w:color w:val="B5CEA8"/>
+          <w:sz w:val="21"/>
+          <w:szCs w:val="21"/>
+        </w:rPr>
+        <w:t>1</w:t>
+      </w:r>
+      <w:r>
+        <w:rPr>
+          <w:rFonts w:ascii="Consolas" w:eastAsia="Times New Roman" w:hAnsi="Consolas" w:cs="Times New Roman"/>
+          <w:color w:val="D4D4D4"/>
+          <w:sz w:val="21"/>
+          <w:szCs w:val="21"/>
+        </w:rPr>
+        <w:t>)</w:t>
       </w:r>
     </w:p>
     <w:p>
@@ -2915,39 +2404,8 @@
           <w:sz w:val="21"/>
           <w:szCs w:val="21"/>
         </w:rPr>
-        <w:t>            </w:t>
-      </w:r>
-      <w:proofErr w:type="spellStart"/>
-      <w:r>
-        <w:rPr>
-          <w:rFonts w:ascii="Consolas" w:eastAsia="Times New Roman" w:hAnsi="Consolas" w:cs="Times New Roman"/>
-          <w:color w:val="DCDCAA"/>
-          <w:sz w:val="21"/>
-          <w:szCs w:val="21"/>
-        </w:rPr>
-        <w:t>println</w:t>
-      </w:r>
-      <w:proofErr w:type="spellEnd"/>
-      <w:r>
-        <w:rPr>
-          <w:rFonts w:ascii="Consolas" w:eastAsia="Times New Roman" w:hAnsi="Consolas" w:cs="Times New Roman"/>
-          <w:color w:val="D4D4D4"/>
-          <w:sz w:val="21"/>
-          <w:szCs w:val="21"/>
-        </w:rPr>
-        <w:t>(x</w:t>
-      </w:r>
-      <w:proofErr w:type="gramStart"/>
-      <w:r>
-        <w:rPr>
-          <w:rFonts w:ascii="Consolas" w:eastAsia="Times New Roman" w:hAnsi="Consolas" w:cs="Times New Roman"/>
-          <w:color w:val="D4D4D4"/>
-          <w:sz w:val="21"/>
-          <w:szCs w:val="21"/>
-        </w:rPr>
-        <w:t>);</w:t>
-      </w:r>
-      <w:proofErr w:type="gramEnd"/>
+        <w:t>        {</w:t>
+      </w:r>
     </w:p>
     <w:p>
       <w:pPr>
@@ -2967,7 +2425,25 @@
           <w:sz w:val="21"/>
           <w:szCs w:val="21"/>
         </w:rPr>
-        <w:t>        }</w:t>
+        <w:t>            </w:t>
+      </w:r>
+      <w:r>
+        <w:rPr>
+          <w:rFonts w:ascii="Consolas" w:eastAsia="Times New Roman" w:hAnsi="Consolas" w:cs="Times New Roman"/>
+          <w:color w:val="DCDCAA"/>
+          <w:sz w:val="21"/>
+          <w:szCs w:val="21"/>
+        </w:rPr>
+        <w:t>println</w:t>
+      </w:r>
+      <w:r>
+        <w:rPr>
+          <w:rFonts w:ascii="Consolas" w:eastAsia="Times New Roman" w:hAnsi="Consolas" w:cs="Times New Roman"/>
+          <w:color w:val="D4D4D4"/>
+          <w:sz w:val="21"/>
+          <w:szCs w:val="21"/>
+        </w:rPr>
+        <w:t>(x);</w:t>
       </w:r>
     </w:p>
     <w:p>
@@ -2988,74 +2464,7 @@
           <w:sz w:val="21"/>
           <w:szCs w:val="21"/>
         </w:rPr>
-        <w:t>        </w:t>
-      </w:r>
-      <w:r>
-        <w:rPr>
-          <w:rFonts w:ascii="Consolas" w:eastAsia="Times New Roman" w:hAnsi="Consolas" w:cs="Times New Roman"/>
-          <w:color w:val="C586C0"/>
-          <w:sz w:val="21"/>
-          <w:szCs w:val="21"/>
-        </w:rPr>
-        <w:t>else</w:t>
-      </w:r>
-      <w:r>
-        <w:rPr>
-          <w:rFonts w:ascii="Consolas" w:eastAsia="Times New Roman" w:hAnsi="Consolas" w:cs="Times New Roman"/>
-          <w:color w:val="D4D4D4"/>
-          <w:sz w:val="21"/>
-          <w:szCs w:val="21"/>
-        </w:rPr>
-        <w:t> </w:t>
-      </w:r>
-      <w:r>
-        <w:rPr>
-          <w:rFonts w:ascii="Consolas" w:eastAsia="Times New Roman" w:hAnsi="Consolas" w:cs="Times New Roman"/>
-          <w:color w:val="C586C0"/>
-          <w:sz w:val="21"/>
-          <w:szCs w:val="21"/>
-        </w:rPr>
-        <w:t>if</w:t>
-      </w:r>
-      <w:r>
-        <w:rPr>
-          <w:rFonts w:ascii="Consolas" w:eastAsia="Times New Roman" w:hAnsi="Consolas" w:cs="Times New Roman"/>
-          <w:color w:val="D4D4D4"/>
-          <w:sz w:val="21"/>
-          <w:szCs w:val="21"/>
-        </w:rPr>
-        <w:t> </w:t>
-      </w:r>
-      <w:proofErr w:type="gramStart"/>
-      <w:r>
-        <w:rPr>
-          <w:rFonts w:ascii="Consolas" w:eastAsia="Times New Roman" w:hAnsi="Consolas" w:cs="Times New Roman"/>
-          <w:color w:val="D4D4D4"/>
-          <w:sz w:val="21"/>
-          <w:szCs w:val="21"/>
-        </w:rPr>
-        <w:t>(!</w:t>
-      </w:r>
-      <w:proofErr w:type="spellStart"/>
-      <w:r>
-        <w:rPr>
-          <w:rFonts w:ascii="Consolas" w:eastAsia="Times New Roman" w:hAnsi="Consolas" w:cs="Times New Roman"/>
-          <w:color w:val="D4D4D4"/>
-          <w:sz w:val="21"/>
-          <w:szCs w:val="21"/>
-        </w:rPr>
-        <w:t>i</w:t>
-      </w:r>
-      <w:proofErr w:type="spellEnd"/>
-      <w:proofErr w:type="gramEnd"/>
-      <w:r>
-        <w:rPr>
-          <w:rFonts w:ascii="Consolas" w:eastAsia="Times New Roman" w:hAnsi="Consolas" w:cs="Times New Roman"/>
-          <w:color w:val="D4D4D4"/>
-          <w:sz w:val="21"/>
-          <w:szCs w:val="21"/>
-        </w:rPr>
-        <w:t>)</w:t>
+        <w:t>        }</w:t>
       </w:r>
     </w:p>
     <w:p>
@@ -3076,7 +2485,43 @@
           <w:sz w:val="21"/>
           <w:szCs w:val="21"/>
         </w:rPr>
-        <w:t>        {</w:t>
+        <w:t>        </w:t>
+      </w:r>
+      <w:r>
+        <w:rPr>
+          <w:rFonts w:ascii="Consolas" w:eastAsia="Times New Roman" w:hAnsi="Consolas" w:cs="Times New Roman"/>
+          <w:color w:val="C586C0"/>
+          <w:sz w:val="21"/>
+          <w:szCs w:val="21"/>
+        </w:rPr>
+        <w:t>else</w:t>
+      </w:r>
+      <w:r>
+        <w:rPr>
+          <w:rFonts w:ascii="Consolas" w:eastAsia="Times New Roman" w:hAnsi="Consolas" w:cs="Times New Roman"/>
+          <w:color w:val="D4D4D4"/>
+          <w:sz w:val="21"/>
+          <w:szCs w:val="21"/>
+        </w:rPr>
+        <w:t> </w:t>
+      </w:r>
+      <w:r>
+        <w:rPr>
+          <w:rFonts w:ascii="Consolas" w:eastAsia="Times New Roman" w:hAnsi="Consolas" w:cs="Times New Roman"/>
+          <w:color w:val="C586C0"/>
+          <w:sz w:val="21"/>
+          <w:szCs w:val="21"/>
+        </w:rPr>
+        <w:t>if</w:t>
+      </w:r>
+      <w:r>
+        <w:rPr>
+          <w:rFonts w:ascii="Consolas" w:eastAsia="Times New Roman" w:hAnsi="Consolas" w:cs="Times New Roman"/>
+          <w:color w:val="D4D4D4"/>
+          <w:sz w:val="21"/>
+          <w:szCs w:val="21"/>
+        </w:rPr>
+        <w:t> (!i)</w:t>
       </w:r>
     </w:p>
     <w:p>
@@ -3097,50 +2542,8 @@
           <w:sz w:val="21"/>
           <w:szCs w:val="21"/>
         </w:rPr>
-        <w:t>            </w:t>
-      </w:r>
-      <w:proofErr w:type="spellStart"/>
-      <w:r>
-        <w:rPr>
-          <w:rFonts w:ascii="Consolas" w:eastAsia="Times New Roman" w:hAnsi="Consolas" w:cs="Times New Roman"/>
-          <w:color w:val="DCDCAA"/>
-          <w:sz w:val="21"/>
-          <w:szCs w:val="21"/>
-        </w:rPr>
-        <w:t>println</w:t>
-      </w:r>
-      <w:proofErr w:type="spellEnd"/>
-      <w:r>
-        <w:rPr>
-          <w:rFonts w:ascii="Consolas" w:eastAsia="Times New Roman" w:hAnsi="Consolas" w:cs="Times New Roman"/>
-          <w:color w:val="D4D4D4"/>
-          <w:sz w:val="21"/>
-          <w:szCs w:val="21"/>
-        </w:rPr>
-        <w:t>(</w:t>
-      </w:r>
-      <w:proofErr w:type="spellStart"/>
-      <w:r>
-        <w:rPr>
-          <w:rFonts w:ascii="Consolas" w:eastAsia="Times New Roman" w:hAnsi="Consolas" w:cs="Times New Roman"/>
-          <w:color w:val="D4D4D4"/>
-          <w:sz w:val="21"/>
-          <w:szCs w:val="21"/>
-        </w:rPr>
-        <w:t>i</w:t>
-      </w:r>
-      <w:proofErr w:type="spellEnd"/>
-      <w:proofErr w:type="gramStart"/>
-      <w:r>
-        <w:rPr>
-          <w:rFonts w:ascii="Consolas" w:eastAsia="Times New Roman" w:hAnsi="Consolas" w:cs="Times New Roman"/>
-          <w:color w:val="D4D4D4"/>
-          <w:sz w:val="21"/>
-          <w:szCs w:val="21"/>
-        </w:rPr>
-        <w:t>);</w:t>
-      </w:r>
-      <w:proofErr w:type="gramEnd"/>
+        <w:t>        {</w:t>
+      </w:r>
     </w:p>
     <w:p>
       <w:pPr>
@@ -3160,38 +2563,25 @@
           <w:sz w:val="21"/>
           <w:szCs w:val="21"/>
         </w:rPr>
-        <w:t>            x = x + </w:t>
-      </w:r>
-      <w:proofErr w:type="gramStart"/>
-      <w:r>
-        <w:rPr>
-          <w:rFonts w:ascii="Consolas" w:eastAsia="Times New Roman" w:hAnsi="Consolas" w:cs="Times New Roman"/>
-          <w:color w:val="D4D4D4"/>
-          <w:sz w:val="21"/>
-          <w:szCs w:val="21"/>
-        </w:rPr>
-        <w:t>--!</w:t>
-      </w:r>
-      <w:proofErr w:type="spellStart"/>
-      <w:r>
-        <w:rPr>
-          <w:rFonts w:ascii="Consolas" w:eastAsia="Times New Roman" w:hAnsi="Consolas" w:cs="Times New Roman"/>
-          <w:color w:val="D4D4D4"/>
-          <w:sz w:val="21"/>
-          <w:szCs w:val="21"/>
-        </w:rPr>
-        <w:t>i</w:t>
-      </w:r>
-      <w:proofErr w:type="spellEnd"/>
-      <w:proofErr w:type="gramEnd"/>
-      <w:r>
-        <w:rPr>
-          <w:rFonts w:ascii="Consolas" w:eastAsia="Times New Roman" w:hAnsi="Consolas" w:cs="Times New Roman"/>
-          <w:color w:val="D4D4D4"/>
-          <w:sz w:val="21"/>
-          <w:szCs w:val="21"/>
-        </w:rPr>
-        <w:t>;</w:t>
+        <w:t>            </w:t>
+      </w:r>
+      <w:r>
+        <w:rPr>
+          <w:rFonts w:ascii="Consolas" w:eastAsia="Times New Roman" w:hAnsi="Consolas" w:cs="Times New Roman"/>
+          <w:color w:val="DCDCAA"/>
+          <w:sz w:val="21"/>
+          <w:szCs w:val="21"/>
+        </w:rPr>
+        <w:t>println</w:t>
+      </w:r>
+      <w:r>
+        <w:rPr>
+          <w:rFonts w:ascii="Consolas" w:eastAsia="Times New Roman" w:hAnsi="Consolas" w:cs="Times New Roman"/>
+          <w:color w:val="D4D4D4"/>
+          <w:sz w:val="21"/>
+          <w:szCs w:val="21"/>
+        </w:rPr>
+        <w:t>(i);</w:t>
       </w:r>
     </w:p>
     <w:p>
@@ -3212,39 +2602,8 @@
           <w:sz w:val="21"/>
           <w:szCs w:val="21"/>
         </w:rPr>
-        <w:t>            </w:t>
-      </w:r>
-      <w:proofErr w:type="spellStart"/>
-      <w:r>
-        <w:rPr>
-          <w:rFonts w:ascii="Consolas" w:eastAsia="Times New Roman" w:hAnsi="Consolas" w:cs="Times New Roman"/>
-          <w:color w:val="DCDCAA"/>
-          <w:sz w:val="21"/>
-          <w:szCs w:val="21"/>
-        </w:rPr>
-        <w:t>println</w:t>
-      </w:r>
-      <w:proofErr w:type="spellEnd"/>
-      <w:r>
-        <w:rPr>
-          <w:rFonts w:ascii="Consolas" w:eastAsia="Times New Roman" w:hAnsi="Consolas" w:cs="Times New Roman"/>
-          <w:color w:val="D4D4D4"/>
-          <w:sz w:val="21"/>
-          <w:szCs w:val="21"/>
-        </w:rPr>
-        <w:t>(x</w:t>
-      </w:r>
-      <w:proofErr w:type="gramStart"/>
-      <w:r>
-        <w:rPr>
-          <w:rFonts w:ascii="Consolas" w:eastAsia="Times New Roman" w:hAnsi="Consolas" w:cs="Times New Roman"/>
-          <w:color w:val="D4D4D4"/>
-          <w:sz w:val="21"/>
-          <w:szCs w:val="21"/>
-        </w:rPr>
-        <w:t>);</w:t>
-      </w:r>
-      <w:proofErr w:type="gramEnd"/>
+        <w:t>            x = x + --!i;</w:t>
+      </w:r>
     </w:p>
     <w:p>
       <w:pPr>
@@ -3264,7 +2623,25 @@
           <w:sz w:val="21"/>
           <w:szCs w:val="21"/>
         </w:rPr>
-        <w:t>        }</w:t>
+        <w:t>            </w:t>
+      </w:r>
+      <w:r>
+        <w:rPr>
+          <w:rFonts w:ascii="Consolas" w:eastAsia="Times New Roman" w:hAnsi="Consolas" w:cs="Times New Roman"/>
+          <w:color w:val="DCDCAA"/>
+          <w:sz w:val="21"/>
+          <w:szCs w:val="21"/>
+        </w:rPr>
+        <w:t>println</w:t>
+      </w:r>
+      <w:r>
+        <w:rPr>
+          <w:rFonts w:ascii="Consolas" w:eastAsia="Times New Roman" w:hAnsi="Consolas" w:cs="Times New Roman"/>
+          <w:color w:val="D4D4D4"/>
+          <w:sz w:val="21"/>
+          <w:szCs w:val="21"/>
+        </w:rPr>
+        <w:t>(x);</w:t>
       </w:r>
     </w:p>
     <w:p>
@@ -3285,63 +2662,7 @@
           <w:sz w:val="21"/>
           <w:szCs w:val="21"/>
         </w:rPr>
-        <w:t>        </w:t>
-      </w:r>
-      <w:r>
-        <w:rPr>
-          <w:rFonts w:ascii="Consolas" w:eastAsia="Times New Roman" w:hAnsi="Consolas" w:cs="Times New Roman"/>
-          <w:color w:val="C586C0"/>
-          <w:sz w:val="21"/>
-          <w:szCs w:val="21"/>
-        </w:rPr>
-        <w:t>else</w:t>
-      </w:r>
-      <w:r>
-        <w:rPr>
-          <w:rFonts w:ascii="Consolas" w:eastAsia="Times New Roman" w:hAnsi="Consolas" w:cs="Times New Roman"/>
-          <w:color w:val="D4D4D4"/>
-          <w:sz w:val="21"/>
-          <w:szCs w:val="21"/>
-        </w:rPr>
-        <w:t> </w:t>
-      </w:r>
-      <w:r>
-        <w:rPr>
-          <w:rFonts w:ascii="Consolas" w:eastAsia="Times New Roman" w:hAnsi="Consolas" w:cs="Times New Roman"/>
-          <w:color w:val="C586C0"/>
-          <w:sz w:val="21"/>
-          <w:szCs w:val="21"/>
-        </w:rPr>
-        <w:t>if</w:t>
-      </w:r>
-      <w:r>
-        <w:rPr>
-          <w:rFonts w:ascii="Consolas" w:eastAsia="Times New Roman" w:hAnsi="Consolas" w:cs="Times New Roman"/>
-          <w:color w:val="D4D4D4"/>
-          <w:sz w:val="21"/>
-          <w:szCs w:val="21"/>
-        </w:rPr>
-        <w:t> (!!x |</w:t>
-      </w:r>
-      <w:proofErr w:type="gramStart"/>
-      <w:r>
-        <w:rPr>
-          <w:rFonts w:ascii="Consolas" w:eastAsia="Times New Roman" w:hAnsi="Consolas" w:cs="Times New Roman"/>
-          <w:color w:val="D4D4D4"/>
-          <w:sz w:val="21"/>
-          <w:szCs w:val="21"/>
-        </w:rPr>
-        <w:t>| !x</w:t>
-      </w:r>
-      <w:proofErr w:type="gramEnd"/>
-      <w:r>
-        <w:rPr>
-          <w:rFonts w:ascii="Consolas" w:eastAsia="Times New Roman" w:hAnsi="Consolas" w:cs="Times New Roman"/>
-          <w:color w:val="D4D4D4"/>
-          <w:sz w:val="21"/>
-          <w:szCs w:val="21"/>
-        </w:rPr>
-        <w:t>)</w:t>
+        <w:t>        }</w:t>
       </w:r>
     </w:p>
     <w:p>
@@ -3362,7 +2683,43 @@
           <w:sz w:val="21"/>
           <w:szCs w:val="21"/>
         </w:rPr>
-        <w:t>        {</w:t>
+        <w:t>        </w:t>
+      </w:r>
+      <w:r>
+        <w:rPr>
+          <w:rFonts w:ascii="Consolas" w:eastAsia="Times New Roman" w:hAnsi="Consolas" w:cs="Times New Roman"/>
+          <w:color w:val="C586C0"/>
+          <w:sz w:val="21"/>
+          <w:szCs w:val="21"/>
+        </w:rPr>
+        <w:t>else</w:t>
+      </w:r>
+      <w:r>
+        <w:rPr>
+          <w:rFonts w:ascii="Consolas" w:eastAsia="Times New Roman" w:hAnsi="Consolas" w:cs="Times New Roman"/>
+          <w:color w:val="D4D4D4"/>
+          <w:sz w:val="21"/>
+          <w:szCs w:val="21"/>
+        </w:rPr>
+        <w:t> </w:t>
+      </w:r>
+      <w:r>
+        <w:rPr>
+          <w:rFonts w:ascii="Consolas" w:eastAsia="Times New Roman" w:hAnsi="Consolas" w:cs="Times New Roman"/>
+          <w:color w:val="C586C0"/>
+          <w:sz w:val="21"/>
+          <w:szCs w:val="21"/>
+        </w:rPr>
+        <w:t>if</w:t>
+      </w:r>
+      <w:r>
+        <w:rPr>
+          <w:rFonts w:ascii="Consolas" w:eastAsia="Times New Roman" w:hAnsi="Consolas" w:cs="Times New Roman"/>
+          <w:color w:val="D4D4D4"/>
+          <w:sz w:val="21"/>
+          <w:szCs w:val="21"/>
+        </w:rPr>
+        <w:t> (!!x || !x)</w:t>
       </w:r>
     </w:p>
     <w:p>
@@ -3383,38 +2740,7 @@
           <w:sz w:val="21"/>
           <w:szCs w:val="21"/>
         </w:rPr>
-        <w:t>            </w:t>
-      </w:r>
-      <w:proofErr w:type="spellStart"/>
-      <w:proofErr w:type="gramStart"/>
-      <w:r>
-        <w:rPr>
-          <w:rFonts w:ascii="Consolas" w:eastAsia="Times New Roman" w:hAnsi="Consolas" w:cs="Times New Roman"/>
-          <w:color w:val="DCDCAA"/>
-          <w:sz w:val="21"/>
-          <w:szCs w:val="21"/>
-        </w:rPr>
-        <w:t>println</w:t>
-      </w:r>
-      <w:proofErr w:type="spellEnd"/>
-      <w:r>
-        <w:rPr>
-          <w:rFonts w:ascii="Consolas" w:eastAsia="Times New Roman" w:hAnsi="Consolas" w:cs="Times New Roman"/>
-          <w:color w:val="D4D4D4"/>
-          <w:sz w:val="21"/>
-          <w:szCs w:val="21"/>
-        </w:rPr>
-        <w:t>(</w:t>
-      </w:r>
-      <w:proofErr w:type="gramEnd"/>
-      <w:r>
-        <w:rPr>
-          <w:rFonts w:ascii="Consolas" w:eastAsia="Times New Roman" w:hAnsi="Consolas" w:cs="Times New Roman"/>
-          <w:color w:val="D4D4D4"/>
-          <w:sz w:val="21"/>
-          <w:szCs w:val="21"/>
-        </w:rPr>
-        <w:t>!!x);</w:t>
+        <w:t>        {</w:t>
       </w:r>
     </w:p>
     <w:p>
@@ -3435,19 +2761,26 @@
           <w:sz w:val="21"/>
           <w:szCs w:val="21"/>
         </w:rPr>
-        <w:t>            x = x + x + </w:t>
-      </w:r>
-      <w:proofErr w:type="gramStart"/>
-      <w:r>
-        <w:rPr>
-          <w:rFonts w:ascii="Consolas" w:eastAsia="Times New Roman" w:hAnsi="Consolas" w:cs="Times New Roman"/>
-          <w:color w:val="D4D4D4"/>
-          <w:sz w:val="21"/>
-          <w:szCs w:val="21"/>
-        </w:rPr>
-        <w:t>x;</w:t>
-      </w:r>
-      <w:proofErr w:type="gramEnd"/>
+        <w:t>            </w:t>
+      </w:r>
+      <w:r>
+        <w:rPr>
+          <w:rFonts w:ascii="Consolas" w:eastAsia="Times New Roman" w:hAnsi="Consolas" w:cs="Times New Roman"/>
+          <w:color w:val="DCDCAA"/>
+          <w:sz w:val="21"/>
+          <w:szCs w:val="21"/>
+        </w:rPr>
+        <w:t>println</w:t>
+      </w:r>
+      <w:r>
+        <w:rPr>
+          <w:rFonts w:ascii="Consolas" w:eastAsia="Times New Roman" w:hAnsi="Consolas" w:cs="Times New Roman"/>
+          <w:color w:val="D4D4D4"/>
+          <w:sz w:val="21"/>
+          <w:szCs w:val="21"/>
+        </w:rPr>
+        <w:t>(!!x);</w:t>
+      </w:r>
     </w:p>
     <w:p>
       <w:pPr>
@@ -3467,39 +2800,8 @@
           <w:sz w:val="21"/>
           <w:szCs w:val="21"/>
         </w:rPr>
-        <w:t>            </w:t>
-      </w:r>
-      <w:proofErr w:type="spellStart"/>
-      <w:r>
-        <w:rPr>
-          <w:rFonts w:ascii="Consolas" w:eastAsia="Times New Roman" w:hAnsi="Consolas" w:cs="Times New Roman"/>
-          <w:color w:val="DCDCAA"/>
-          <w:sz w:val="21"/>
-          <w:szCs w:val="21"/>
-        </w:rPr>
-        <w:t>println</w:t>
-      </w:r>
-      <w:proofErr w:type="spellEnd"/>
-      <w:r>
-        <w:rPr>
-          <w:rFonts w:ascii="Consolas" w:eastAsia="Times New Roman" w:hAnsi="Consolas" w:cs="Times New Roman"/>
-          <w:color w:val="D4D4D4"/>
-          <w:sz w:val="21"/>
-          <w:szCs w:val="21"/>
-        </w:rPr>
-        <w:t>(x</w:t>
-      </w:r>
-      <w:proofErr w:type="gramStart"/>
-      <w:r>
-        <w:rPr>
-          <w:rFonts w:ascii="Consolas" w:eastAsia="Times New Roman" w:hAnsi="Consolas" w:cs="Times New Roman"/>
-          <w:color w:val="D4D4D4"/>
-          <w:sz w:val="21"/>
-          <w:szCs w:val="21"/>
-        </w:rPr>
-        <w:t>);</w:t>
-      </w:r>
-      <w:proofErr w:type="gramEnd"/>
+        <w:t>            x = x + x + x;</w:t>
+      </w:r>
     </w:p>
     <w:p>
       <w:pPr>
@@ -3519,7 +2821,25 @@
           <w:sz w:val="21"/>
           <w:szCs w:val="21"/>
         </w:rPr>
-        <w:t>        }</w:t>
+        <w:t>            </w:t>
+      </w:r>
+      <w:r>
+        <w:rPr>
+          <w:rFonts w:ascii="Consolas" w:eastAsia="Times New Roman" w:hAnsi="Consolas" w:cs="Times New Roman"/>
+          <w:color w:val="DCDCAA"/>
+          <w:sz w:val="21"/>
+          <w:szCs w:val="21"/>
+        </w:rPr>
+        <w:t>println</w:t>
+      </w:r>
+      <w:r>
+        <w:rPr>
+          <w:rFonts w:ascii="Consolas" w:eastAsia="Times New Roman" w:hAnsi="Consolas" w:cs="Times New Roman"/>
+          <w:color w:val="D4D4D4"/>
+          <w:sz w:val="21"/>
+          <w:szCs w:val="21"/>
+        </w:rPr>
+        <w:t>(x);</w:t>
       </w:r>
     </w:p>
     <w:p>
@@ -3540,68 +2860,8 @@
           <w:sz w:val="21"/>
           <w:szCs w:val="21"/>
         </w:rPr>
-        <w:t>        </w:t>
-      </w:r>
-      <w:proofErr w:type="spellStart"/>
-      <w:r>
-        <w:rPr>
-          <w:rFonts w:ascii="Consolas" w:eastAsia="Times New Roman" w:hAnsi="Consolas" w:cs="Times New Roman"/>
-          <w:color w:val="9CDCFE"/>
-          <w:sz w:val="21"/>
-          <w:szCs w:val="21"/>
-        </w:rPr>
-        <w:t>i</w:t>
-      </w:r>
-      <w:proofErr w:type="spellEnd"/>
-      <w:r>
-        <w:rPr>
-          <w:rFonts w:ascii="Consolas" w:eastAsia="Times New Roman" w:hAnsi="Consolas" w:cs="Times New Roman"/>
-          <w:color w:val="D4D4D4"/>
-          <w:sz w:val="21"/>
-          <w:szCs w:val="21"/>
-        </w:rPr>
-        <w:t> = </w:t>
-      </w:r>
-      <w:proofErr w:type="spellStart"/>
-      <w:r>
-        <w:rPr>
-          <w:rFonts w:ascii="Consolas" w:eastAsia="Times New Roman" w:hAnsi="Consolas" w:cs="Times New Roman"/>
-          <w:color w:val="9CDCFE"/>
-          <w:sz w:val="21"/>
-          <w:szCs w:val="21"/>
-        </w:rPr>
-        <w:t>i</w:t>
-      </w:r>
-      <w:proofErr w:type="spellEnd"/>
-      <w:r>
-        <w:rPr>
-          <w:rFonts w:ascii="Consolas" w:eastAsia="Times New Roman" w:hAnsi="Consolas" w:cs="Times New Roman"/>
-          <w:color w:val="D4D4D4"/>
-          <w:sz w:val="21"/>
-          <w:szCs w:val="21"/>
-        </w:rPr>
-        <w:t> + </w:t>
-      </w:r>
-      <w:proofErr w:type="gramStart"/>
-      <w:r>
-        <w:rPr>
-          <w:rFonts w:ascii="Consolas" w:eastAsia="Times New Roman" w:hAnsi="Consolas" w:cs="Times New Roman"/>
-          <w:color w:val="B5CEA8"/>
-          <w:sz w:val="21"/>
-          <w:szCs w:val="21"/>
-        </w:rPr>
-        <w:t>1</w:t>
-      </w:r>
-      <w:r>
-        <w:rPr>
-          <w:rFonts w:ascii="Consolas" w:eastAsia="Times New Roman" w:hAnsi="Consolas" w:cs="Times New Roman"/>
-          <w:color w:val="D4D4D4"/>
-          <w:sz w:val="21"/>
-          <w:szCs w:val="21"/>
-        </w:rPr>
-        <w:t>;</w:t>
-      </w:r>
-      <w:proofErr w:type="gramEnd"/>
+        <w:t>        }</w:t>
+      </w:r>
     </w:p>
     <w:p>
       <w:pPr>
@@ -3623,7 +2883,81 @@
         </w:rPr>
         <w:t>        </w:t>
       </w:r>
-      <w:proofErr w:type="spellStart"/>
+      <w:r>
+        <w:rPr>
+          <w:rFonts w:ascii="Consolas" w:eastAsia="Times New Roman" w:hAnsi="Consolas" w:cs="Times New Roman"/>
+          <w:color w:val="9CDCFE"/>
+          <w:sz w:val="21"/>
+          <w:szCs w:val="21"/>
+        </w:rPr>
+        <w:t>i</w:t>
+      </w:r>
+      <w:r>
+        <w:rPr>
+          <w:rFonts w:ascii="Consolas" w:eastAsia="Times New Roman" w:hAnsi="Consolas" w:cs="Times New Roman"/>
+          <w:color w:val="D4D4D4"/>
+          <w:sz w:val="21"/>
+          <w:szCs w:val="21"/>
+        </w:rPr>
+        <w:t> = </w:t>
+      </w:r>
+      <w:r>
+        <w:rPr>
+          <w:rFonts w:ascii="Consolas" w:eastAsia="Times New Roman" w:hAnsi="Consolas" w:cs="Times New Roman"/>
+          <w:color w:val="9CDCFE"/>
+          <w:sz w:val="21"/>
+          <w:szCs w:val="21"/>
+        </w:rPr>
+        <w:t>i</w:t>
+      </w:r>
+      <w:r>
+        <w:rPr>
+          <w:rFonts w:ascii="Consolas" w:eastAsia="Times New Roman" w:hAnsi="Consolas" w:cs="Times New Roman"/>
+          <w:color w:val="D4D4D4"/>
+          <w:sz w:val="21"/>
+          <w:szCs w:val="21"/>
+        </w:rPr>
+        <w:t> + </w:t>
+      </w:r>
+      <w:r>
+        <w:rPr>
+          <w:rFonts w:ascii="Consolas" w:eastAsia="Times New Roman" w:hAnsi="Consolas" w:cs="Times New Roman"/>
+          <w:color w:val="B5CEA8"/>
+          <w:sz w:val="21"/>
+          <w:szCs w:val="21"/>
+        </w:rPr>
+        <w:t>1</w:t>
+      </w:r>
+      <w:r>
+        <w:rPr>
+          <w:rFonts w:ascii="Consolas" w:eastAsia="Times New Roman" w:hAnsi="Consolas" w:cs="Times New Roman"/>
+          <w:color w:val="D4D4D4"/>
+          <w:sz w:val="21"/>
+          <w:szCs w:val="21"/>
+        </w:rPr>
+        <w:t>;</w:t>
+      </w:r>
+    </w:p>
+    <w:p>
+      <w:pPr>
+        <w:shd w:val="clear" w:color="auto" w:fill="1E1E1E"/>
+        <w:spacing w:after="0" w:line="285" w:lineRule="atLeast"/>
+        <w:rPr>
+          <w:rFonts w:ascii="Consolas" w:eastAsia="Times New Roman" w:hAnsi="Consolas" w:cs="Times New Roman"/>
+          <w:color w:val="D4D4D4"/>
+          <w:sz w:val="21"/>
+          <w:szCs w:val="21"/>
+        </w:rPr>
+      </w:pPr>
+      <w:r>
+        <w:rPr>
+          <w:rFonts w:ascii="Consolas" w:eastAsia="Times New Roman" w:hAnsi="Consolas" w:cs="Times New Roman"/>
+          <w:color w:val="D4D4D4"/>
+          <w:sz w:val="21"/>
+          <w:szCs w:val="21"/>
+        </w:rPr>
+        <w:t>        </w:t>
+      </w:r>
       <w:r>
         <w:rPr>
           <w:rFonts w:ascii="Consolas" w:eastAsia="Times New Roman" w:hAnsi="Consolas" w:cs="Times New Roman"/>
@@ -3633,7 +2967,6 @@
         </w:rPr>
         <w:t>println</w:t>
       </w:r>
-      <w:proofErr w:type="spellEnd"/>
       <w:r>
         <w:rPr>
           <w:rFonts w:ascii="Consolas" w:eastAsia="Times New Roman" w:hAnsi="Consolas" w:cs="Times New Roman"/>
@@ -3643,7 +2976,6 @@
         </w:rPr>
         <w:t>(</w:t>
       </w:r>
-      <w:proofErr w:type="spellStart"/>
       <w:r>
         <w:rPr>
           <w:rFonts w:ascii="Consolas" w:eastAsia="Times New Roman" w:hAnsi="Consolas" w:cs="Times New Roman"/>
@@ -3653,8 +2985,6 @@
         </w:rPr>
         <w:t>i</w:t>
       </w:r>
-      <w:proofErr w:type="spellEnd"/>
-      <w:proofErr w:type="gramStart"/>
       <w:r>
         <w:rPr>
           <w:rFonts w:ascii="Consolas" w:eastAsia="Times New Roman" w:hAnsi="Consolas" w:cs="Times New Roman"/>
@@ -3664,7 +2994,6 @@
         </w:rPr>
         <w:t>);</w:t>
       </w:r>
-      <w:proofErr w:type="gramEnd"/>
     </w:p>
     <w:p>
       <w:pPr>

</xml_diff>